<commit_message>
Time change in Task
</commit_message>
<xml_diff>
--- a/Tasks/TZ_versia_1_0_4.docx
+++ b/Tasks/TZ_versia_1_0_4.docx
@@ -325,7 +325,6 @@
           <w:color w:val="000000" w:themeColor="text1"/>
           <w:sz w:val="24"/>
           <w:szCs w:val="24"/>
-          <w:lang w:val="en-US"/>
         </w:rPr>
         <w:lastRenderedPageBreak/>
         <w:t xml:space="preserve">1.1 </w:t>
@@ -576,7 +575,13 @@
         <w:t xml:space="preserve">дата окончания работ: </w:t>
       </w:r>
       <w:r>
-        <w:t>30.07.2016</w:t>
+        <w:t>21</w:t>
+      </w:r>
+      <w:r>
+        <w:t>.05</w:t>
+      </w:r>
+      <w:r>
+        <w:t>.2016</w:t>
       </w:r>
     </w:p>
     <w:p/>
@@ -1131,8 +1136,6 @@
       <w:r>
         <w:t>на экран.</w:t>
       </w:r>
-      <w:bookmarkStart w:id="1" w:name="_GoBack"/>
-      <w:bookmarkEnd w:id="1"/>
     </w:p>
     <w:p>
       <w:pPr>
@@ -1323,10 +1326,7 @@
         <w:t>-</w:t>
       </w:r>
       <w:r>
-        <w:t>угольника, а именно</w:t>
-      </w:r>
-      <w:r>
-        <w:t>:</w:t>
+        <w:t>угольника, а именно:</w:t>
       </w:r>
     </w:p>
     <w:p>
@@ -1348,10 +1348,7 @@
         <w:t>-</w:t>
       </w:r>
       <w:r>
-        <w:t>угольника</w:t>
-      </w:r>
-      <w:r>
-        <w:t xml:space="preserve"> на предмет разбиения</w:t>
+        <w:t>угольника на предмет разбиения</w:t>
       </w:r>
     </w:p>
     <w:p>
@@ -1361,13 +1358,7 @@
         <w:jc w:val="left"/>
       </w:pPr>
       <w:r>
-        <w:t>Б)</w:t>
-      </w:r>
-      <w:r>
-        <w:t xml:space="preserve"> Декомпозиция заданного</w:t>
-      </w:r>
-      <w:r>
-        <w:t xml:space="preserve"> </w:t>
+        <w:t xml:space="preserve">Б) Декомпозиция заданного </w:t>
       </w:r>
       <w:r>
         <w:rPr>
@@ -2024,10 +2015,7 @@
             </w:r>
             <w:r>
               <w:lastRenderedPageBreak/>
-              <w:t>с</w:t>
-            </w:r>
-            <w:r>
-              <w:t xml:space="preserve">огласование </w:t>
+              <w:t xml:space="preserve">согласование </w:t>
             </w:r>
             <w:r>
               <w:t xml:space="preserve">вида </w:t>
@@ -2385,7 +2373,10 @@
               <w:ind w:left="0" w:firstLine="0"/>
             </w:pPr>
             <w:r>
-              <w:t>17.06.2016</w:t>
+              <w:t>1.05</w:t>
+            </w:r>
+            <w:r>
+              <w:t>.2016</w:t>
             </w:r>
           </w:p>
         </w:tc>
@@ -2733,25 +2724,13 @@
               <w:ind w:left="0" w:firstLine="0"/>
             </w:pPr>
             <w:r>
-              <w:t xml:space="preserve">Реализация функций считывания и записи параметров многоугольника </w:t>
-            </w:r>
-            <w:r>
-              <w:t>из</w:t>
+              <w:t>Реализация функций считывания и записи параметров многоугольника из</w:t>
             </w:r>
             <w:r>
               <w:t>/</w:t>
             </w:r>
             <w:r>
-              <w:t xml:space="preserve">в </w:t>
-            </w:r>
-            <w:r>
-              <w:t>файл</w:t>
-            </w:r>
-            <w:r>
-              <w:t>(а)</w:t>
-            </w:r>
-            <w:r>
-              <w:t xml:space="preserve"> формата   </w:t>
+              <w:t xml:space="preserve">в файл(а) формата   </w:t>
             </w:r>
             <w:r>
               <w:rPr>
@@ -3065,10 +3044,10 @@
               <w:ind w:left="0" w:firstLine="0"/>
             </w:pPr>
             <w:r>
-              <w:t>17</w:t>
-            </w:r>
-            <w:r>
-              <w:t>.06.2016</w:t>
+              <w:t>1.05</w:t>
+            </w:r>
+            <w:r>
+              <w:t>.2016</w:t>
             </w:r>
           </w:p>
         </w:tc>
@@ -3083,10 +3062,7 @@
               <w:ind w:left="0" w:firstLine="0"/>
             </w:pPr>
             <w:r>
-              <w:t>Заказчик, И</w:t>
-            </w:r>
-            <w:r>
-              <w:t>сполнитель</w:t>
+              <w:t>Заказчик, Исполнитель</w:t>
             </w:r>
           </w:p>
         </w:tc>
@@ -3151,7 +3127,10 @@
               <w:ind w:left="0" w:firstLine="0"/>
             </w:pPr>
             <w:r>
-              <w:t>18.06.2016</w:t>
+              <w:t>2.05</w:t>
+            </w:r>
+            <w:r>
+              <w:t>.2016</w:t>
             </w:r>
           </w:p>
         </w:tc>
@@ -3166,7 +3145,10 @@
               <w:ind w:left="0" w:firstLine="0"/>
             </w:pPr>
             <w:r>
-              <w:t>08.07.2016</w:t>
+              <w:t>21.05</w:t>
+            </w:r>
+            <w:r>
+              <w:t>.2016</w:t>
             </w:r>
           </w:p>
         </w:tc>
@@ -3246,7 +3228,12 @@
               <w:ind w:left="0" w:firstLine="0"/>
             </w:pPr>
             <w:r>
-              <w:t>10.07.2016</w:t>
+              <w:t>21.05</w:t>
+            </w:r>
+            <w:bookmarkStart w:id="1" w:name="_GoBack"/>
+            <w:bookmarkEnd w:id="1"/>
+            <w:r>
+              <w:t>.2016</w:t>
             </w:r>
           </w:p>
         </w:tc>
@@ -3261,7 +3248,16 @@
               <w:ind w:left="0" w:firstLine="0"/>
             </w:pPr>
             <w:r>
-              <w:t>30.07.2016</w:t>
+              <w:t>21.</w:t>
+            </w:r>
+            <w:r>
+              <w:rPr>
+                <w:lang w:val="en-US"/>
+              </w:rPr>
+              <w:t>05</w:t>
+            </w:r>
+            <w:r>
+              <w:t>.2016</w:t>
             </w:r>
           </w:p>
         </w:tc>

</xml_diff>